<commit_message>
added a git ignore file
</commit_message>
<xml_diff>
--- a/learn-git/learn-git.docx
+++ b/learn-git/learn-git.docx
@@ -19,26 +19,7 @@
           <w:szCs w:val="72"/>
           <w:lang w:val="en-US"/>
         </w:rPr>
-        <w:t xml:space="preserve">LERNING </w:t>
-      </w:r>
-      <w:r>
-        <w:rPr>
-          <w:rFonts w:ascii="Adobe Gothic Std B" w:eastAsia="Adobe Gothic Std B" w:hAnsi="Adobe Gothic Std B"/>
-          <w:color w:val="FF0000"/>
-          <w:sz w:val="72"/>
-          <w:szCs w:val="72"/>
-          <w:lang w:val="en-US"/>
-        </w:rPr>
-        <w:t>GIT</w:t>
-      </w:r>
-      <w:r>
-        <w:rPr>
-          <w:rFonts w:ascii="Adobe Gothic Std B" w:eastAsia="Adobe Gothic Std B" w:hAnsi="Adobe Gothic Std B"/>
-          <w:sz w:val="72"/>
-          <w:szCs w:val="72"/>
-          <w:lang w:val="en-US"/>
-        </w:rPr>
-        <w:t xml:space="preserve"> FROM SCRATCH</w:t>
+        <w:t>LERNING GIT FROM SCRATCH</w:t>
       </w:r>
     </w:p>
     <w:p>
@@ -57,16 +38,16 @@
         <w:jc w:val="center"/>
         <w:rPr>
           <w:rFonts w:ascii="Adobe Gothic Std B" w:eastAsia="Adobe Gothic Std B" w:hAnsi="Adobe Gothic Std B"/>
-          <w:sz w:val="28"/>
-          <w:szCs w:val="28"/>
+          <w:sz w:val="72"/>
+          <w:szCs w:val="72"/>
           <w:lang w:val="en-US"/>
         </w:rPr>
       </w:pPr>
       <w:r>
         <w:rPr>
           <w:rFonts w:ascii="Adobe Gothic Std B" w:eastAsia="Adobe Gothic Std B" w:hAnsi="Adobe Gothic Std B"/>
-          <w:sz w:val="28"/>
-          <w:szCs w:val="28"/>
+          <w:sz w:val="72"/>
+          <w:szCs w:val="72"/>
           <w:lang w:val="en-US"/>
         </w:rPr>
         <w:t>ALL MY FILES NOTES TROUGHT MY JOURNEY ARE UPDATED HERE FEEL FREE TO JOIN MY JOURNEY AND CORRECT ME IF IM WRONG</w:t>
@@ -74,8 +55,8 @@
     </w:p>
     <w:p>
       <w:pPr>
+        <w:jc w:val="center"/>
         <w:rPr>
-          <w:rStyle w:val="Hyperlink"/>
           <w:rFonts w:ascii="Adobe Gothic Std B" w:eastAsia="Adobe Gothic Std B" w:hAnsi="Adobe Gothic Std B"/>
           <w:sz w:val="40"/>
           <w:szCs w:val="40"/>
@@ -103,292 +84,6 @@
           <w:t>https://amber-chair-f39.notion.site/GIT-1ef3e2d442dc49a0a9b1589286284ebe</w:t>
         </w:r>
       </w:hyperlink>
-    </w:p>
-    <w:p>
-      <w:pPr>
-        <w:jc w:val="center"/>
-        <w:rPr>
-          <w:rStyle w:val="Hyperlink"/>
-          <w:rFonts w:ascii="Adobe Gothic Std B" w:eastAsia="Adobe Gothic Std B" w:hAnsi="Adobe Gothic Std B"/>
-          <w:sz w:val="40"/>
-          <w:szCs w:val="40"/>
-          <w:lang w:val="en-US"/>
-        </w:rPr>
-      </w:pPr>
-      <w:r>
-        <w:rPr>
-          <w:rStyle w:val="Hyperlink"/>
-          <w:rFonts w:ascii="Adobe Gothic Std B" w:eastAsia="Adobe Gothic Std B" w:hAnsi="Adobe Gothic Std B"/>
-          <w:sz w:val="40"/>
-          <w:szCs w:val="40"/>
-          <w:lang w:val="en-US"/>
-        </w:rPr>
-        <w:tab/>
-      </w:r>
-      <w:r>
-        <w:rPr>
-          <w:rStyle w:val="Hyperlink"/>
-          <w:rFonts w:ascii="Adobe Gothic Std B" w:eastAsia="Adobe Gothic Std B" w:hAnsi="Adobe Gothic Std B"/>
-          <w:sz w:val="40"/>
-          <w:szCs w:val="40"/>
-          <w:lang w:val="en-US"/>
-        </w:rPr>
-        <w:tab/>
-      </w:r>
-      <w:r>
-        <w:rPr>
-          <w:rStyle w:val="Hyperlink"/>
-          <w:rFonts w:ascii="Adobe Gothic Std B" w:eastAsia="Adobe Gothic Std B" w:hAnsi="Adobe Gothic Std B"/>
-          <w:sz w:val="40"/>
-          <w:szCs w:val="40"/>
-          <w:lang w:val="en-US"/>
-        </w:rPr>
-        <w:tab/>
-      </w:r>
-      <w:r>
-        <w:rPr>
-          <w:rStyle w:val="Hyperlink"/>
-          <w:rFonts w:ascii="Adobe Gothic Std B" w:eastAsia="Adobe Gothic Std B" w:hAnsi="Adobe Gothic Std B"/>
-          <w:sz w:val="40"/>
-          <w:szCs w:val="40"/>
-          <w:lang w:val="en-US"/>
-        </w:rPr>
-        <w:tab/>
-      </w:r>
-      <w:r>
-        <w:rPr>
-          <w:rStyle w:val="Hyperlink"/>
-          <w:rFonts w:ascii="Adobe Gothic Std B" w:eastAsia="Adobe Gothic Std B" w:hAnsi="Adobe Gothic Std B"/>
-          <w:sz w:val="40"/>
-          <w:szCs w:val="40"/>
-          <w:lang w:val="en-US"/>
-        </w:rPr>
-        <w:tab/>
-      </w:r>
-      <w:r>
-        <w:rPr>
-          <w:rStyle w:val="Hyperlink"/>
-          <w:rFonts w:ascii="Adobe Gothic Std B" w:eastAsia="Adobe Gothic Std B" w:hAnsi="Adobe Gothic Std B"/>
-          <w:sz w:val="40"/>
-          <w:szCs w:val="40"/>
-          <w:lang w:val="en-US"/>
-        </w:rPr>
-        <w:tab/>
-      </w:r>
-      <w:r>
-        <w:rPr>
-          <w:rStyle w:val="Hyperlink"/>
-          <w:rFonts w:ascii="Adobe Gothic Std B" w:eastAsia="Adobe Gothic Std B" w:hAnsi="Adobe Gothic Std B"/>
-          <w:sz w:val="40"/>
-          <w:szCs w:val="40"/>
-          <w:lang w:val="en-US"/>
-        </w:rPr>
-        <w:tab/>
-      </w:r>
-      <w:r>
-        <w:rPr>
-          <w:rStyle w:val="Hyperlink"/>
-          <w:rFonts w:ascii="Adobe Gothic Std B" w:eastAsia="Adobe Gothic Std B" w:hAnsi="Adobe Gothic Std B"/>
-          <w:sz w:val="40"/>
-          <w:szCs w:val="40"/>
-          <w:lang w:val="en-US"/>
-        </w:rPr>
-        <w:tab/>
-      </w:r>
-      <w:r>
-        <w:rPr>
-          <w:rStyle w:val="Hyperlink"/>
-          <w:rFonts w:ascii="Adobe Gothic Std B" w:eastAsia="Adobe Gothic Std B" w:hAnsi="Adobe Gothic Std B"/>
-          <w:sz w:val="40"/>
-          <w:szCs w:val="40"/>
-          <w:lang w:val="en-US"/>
-        </w:rPr>
-        <w:tab/>
-      </w:r>
-      <w:r>
-        <w:rPr>
-          <w:rStyle w:val="Hyperlink"/>
-          <w:rFonts w:ascii="Adobe Gothic Std B" w:eastAsia="Adobe Gothic Std B" w:hAnsi="Adobe Gothic Std B"/>
-          <w:sz w:val="40"/>
-          <w:szCs w:val="40"/>
-          <w:lang w:val="en-US"/>
-        </w:rPr>
-        <w:tab/>
-      </w:r>
-      <w:r>
-        <w:rPr>
-          <w:rStyle w:val="Hyperlink"/>
-          <w:rFonts w:ascii="Adobe Gothic Std B" w:eastAsia="Adobe Gothic Std B" w:hAnsi="Adobe Gothic Std B"/>
-          <w:sz w:val="40"/>
-          <w:szCs w:val="40"/>
-          <w:lang w:val="en-US"/>
-        </w:rPr>
-        <w:tab/>
-      </w:r>
-    </w:p>
-    <w:p>
-      <w:pPr>
-        <w:jc w:val="center"/>
-        <w:rPr>
-          <w:rStyle w:val="Hyperlink"/>
-          <w:rFonts w:ascii="Adobe Gothic Std B" w:eastAsia="Adobe Gothic Std B" w:hAnsi="Adobe Gothic Std B"/>
-          <w:b/>
-          <w:bCs/>
-          <w:color w:val="000000" w:themeColor="text1"/>
-          <w:sz w:val="40"/>
-          <w:szCs w:val="40"/>
-          <w:lang w:val="en-US"/>
-        </w:rPr>
-      </w:pPr>
-      <w:r>
-        <w:rPr>
-          <w:rStyle w:val="Hyperlink"/>
-          <w:rFonts w:ascii="Adobe Gothic Std B" w:eastAsia="Adobe Gothic Std B" w:hAnsi="Adobe Gothic Std B"/>
-          <w:b/>
-          <w:bCs/>
-          <w:color w:val="000000" w:themeColor="text1"/>
-          <w:sz w:val="40"/>
-          <w:szCs w:val="40"/>
-          <w:lang w:val="en-US"/>
-        </w:rPr>
-        <w:t>My learning resources (free)</w:t>
-      </w:r>
-    </w:p>
-    <w:p>
-      <w:pPr>
-        <w:rPr>
-          <w:rStyle w:val="Hyperlink"/>
-          <w:rFonts w:ascii="Adobe Gothic Std B" w:eastAsia="Adobe Gothic Std B" w:hAnsi="Adobe Gothic Std B"/>
-          <w:color w:val="000000" w:themeColor="text1"/>
-          <w:sz w:val="40"/>
-          <w:szCs w:val="40"/>
-          <w:lang w:val="en-US"/>
-        </w:rPr>
-      </w:pPr>
-      <w:r>
-        <w:rPr>
-          <w:rStyle w:val="Hyperlink"/>
-          <w:rFonts w:ascii="Adobe Gothic Std B" w:eastAsia="Adobe Gothic Std B" w:hAnsi="Adobe Gothic Std B"/>
-          <w:color w:val="000000" w:themeColor="text1"/>
-          <w:sz w:val="40"/>
-          <w:szCs w:val="40"/>
-          <w:lang w:val="en-US"/>
-        </w:rPr>
-        <w:t xml:space="preserve">FOR STARTERS: </w:t>
-      </w:r>
-    </w:p>
-    <w:p>
-      <w:pPr>
-        <w:rPr>
-          <w:rStyle w:val="Hyperlink"/>
-          <w:rFonts w:ascii="Adobe Gothic Std B" w:eastAsia="Adobe Gothic Std B" w:hAnsi="Adobe Gothic Std B"/>
-          <w:lang w:val="en-US"/>
-        </w:rPr>
-      </w:pPr>
-      <w:r>
-        <w:rPr>
-          <w:rStyle w:val="Hyperlink"/>
-          <w:rFonts w:ascii="Adobe Gothic Std B" w:eastAsia="Adobe Gothic Std B" w:hAnsi="Adobe Gothic Std B"/>
-          <w:color w:val="000000" w:themeColor="text1"/>
-          <w:lang w:val="en-US"/>
-        </w:rPr>
-        <w:fldChar w:fldCharType="begin"/>
-      </w:r>
-      <w:r>
-        <w:rPr>
-          <w:rStyle w:val="Hyperlink"/>
-          <w:rFonts w:ascii="Adobe Gothic Std B" w:eastAsia="Adobe Gothic Std B" w:hAnsi="Adobe Gothic Std B"/>
-          <w:color w:val="000000" w:themeColor="text1"/>
-          <w:lang w:val="en-US"/>
-        </w:rPr>
-        <w:instrText xml:space="preserve"> HYPERLINK "https://www.udemy.com/share/101GKw3@UD9b0rkU6OLqFeWkS_ktUOsxYkMlkIXsSXo4fufR5qNPmtMnfgUxZVRgZ9vJUhtKGg==/" </w:instrText>
-      </w:r>
-      <w:r>
-        <w:rPr>
-          <w:rStyle w:val="Hyperlink"/>
-          <w:rFonts w:ascii="Adobe Gothic Std B" w:eastAsia="Adobe Gothic Std B" w:hAnsi="Adobe Gothic Std B"/>
-          <w:color w:val="000000" w:themeColor="text1"/>
-          <w:lang w:val="en-US"/>
-        </w:rPr>
-      </w:r>
-      <w:r>
-        <w:rPr>
-          <w:rStyle w:val="Hyperlink"/>
-          <w:rFonts w:ascii="Adobe Gothic Std B" w:eastAsia="Adobe Gothic Std B" w:hAnsi="Adobe Gothic Std B"/>
-          <w:color w:val="000000" w:themeColor="text1"/>
-          <w:lang w:val="en-US"/>
-        </w:rPr>
-        <w:fldChar w:fldCharType="separate"/>
-      </w:r>
-      <w:r>
-        <w:rPr>
-          <w:rStyle w:val="Hyperlink"/>
-          <w:rFonts w:ascii="Adobe Gothic Std B" w:eastAsia="Adobe Gothic Std B" w:hAnsi="Adobe Gothic Std B"/>
-          <w:lang w:val="en-US"/>
-        </w:rPr>
-        <w:t>https://www.udemy.com/share/101GKw3@UD9b0rkU6OLqFeWkS_ktUOsxYkMlkIXsSXo4fufR5qNPmtMnfgUxZVRgZ9vJUhtKGg==/</w:t>
-      </w:r>
-    </w:p>
-    <w:p>
-      <w:pPr>
-        <w:rPr>
-          <w:rStyle w:val="Hyperlink"/>
-          <w:rFonts w:ascii="Adobe Gothic Std B" w:eastAsia="Adobe Gothic Std B" w:hAnsi="Adobe Gothic Std B"/>
-          <w:lang w:val="en-US"/>
-        </w:rPr>
-      </w:pPr>
-      <w:r>
-        <w:rPr>
-          <w:rStyle w:val="Hyperlink"/>
-          <w:rFonts w:ascii="Adobe Gothic Std B" w:eastAsia="Adobe Gothic Std B" w:hAnsi="Adobe Gothic Std B"/>
-          <w:color w:val="000000" w:themeColor="text1"/>
-          <w:lang w:val="en-US"/>
-        </w:rPr>
-        <w:fldChar w:fldCharType="end"/>
-      </w:r>
-      <w:r>
-        <w:rPr>
-          <w:rStyle w:val="Hyperlink"/>
-          <w:rFonts w:ascii="Adobe Gothic Std B" w:eastAsia="Adobe Gothic Std B" w:hAnsi="Adobe Gothic Std B"/>
-          <w:color w:val="000000" w:themeColor="text1"/>
-          <w:sz w:val="40"/>
-          <w:szCs w:val="40"/>
-          <w:lang w:val="en-US"/>
-        </w:rPr>
-        <w:t xml:space="preserve">AFTER THAT WATCH THIS: </w:t>
-      </w:r>
-      <w:hyperlink r:id="rId5" w:history="1">
-        <w:r>
-          <w:rPr>
-            <w:rStyle w:val="Hyperlink"/>
-            <w:rFonts w:ascii="Adobe Gothic Std B" w:eastAsia="Adobe Gothic Std B" w:hAnsi="Adobe Gothic Std B"/>
-            <w:lang w:val="en-US"/>
-          </w:rPr>
-          <w:t>https://www.udemy.com/share/101u5y3@BdzpSEiHb7Zqzfy_hSizkbYJIBNxCaoLIGze7V_Wv3bnBu7SwtVfjwRogB85lYaBow==/</w:t>
-        </w:r>
-      </w:hyperlink>
-    </w:p>
-    <w:p>
-      <w:pPr>
-        <w:rPr>
-          <w:rStyle w:val="Hyperlink"/>
-          <w:rFonts w:ascii="Adobe Gothic Std B" w:eastAsia="Adobe Gothic Std B" w:hAnsi="Adobe Gothic Std B"/>
-          <w:sz w:val="40"/>
-          <w:szCs w:val="40"/>
-          <w:lang w:val="en-US"/>
-        </w:rPr>
-      </w:pPr>
-    </w:p>
-    <w:p>
-      <w:pPr>
-        <w:jc w:val="center"/>
-        <w:rPr>
-          <w:rFonts w:ascii="Adobe Gothic Std B" w:eastAsia="Adobe Gothic Std B" w:hAnsi="Adobe Gothic Std B"/>
-          <w:sz w:val="40"/>
-          <w:szCs w:val="40"/>
-          <w:lang w:val="en-US"/>
-        </w:rPr>
-      </w:pPr>
     </w:p>
     <w:sectPr>
       <w:pgSz w:w="11906" w:h="16838"/>

</xml_diff>